<commit_message>
almost done with work breakdown
</commit_message>
<xml_diff>
--- a/docs/Schedule/workBreakdown.docx
+++ b/docs/Schedule/workBreakdown.docx
@@ -124,11 +124,9 @@
           <w:numId w:val="1"/>
         </w:numPr>
       </w:pPr>
-      <w:proofErr w:type="spellStart"/>
       <w:r>
         <w:t>LiPo</w:t>
       </w:r>
-      <w:proofErr w:type="spellEnd"/>
     </w:p>
     <w:p>
       <w:pPr>
@@ -207,146 +205,233 @@
         </w:rPr>
         <w:t>Design</w:t>
       </w:r>
-    </w:p>
-    <w:p>
-      <w:pPr>
-        <w:pStyle w:val="ListParagraph"/>
-        <w:numPr>
-          <w:ilvl w:val="1"/>
-          <w:numId w:val="1"/>
-        </w:numPr>
-      </w:pPr>
-      <w:r>
-        <w:t>Software</w:t>
-      </w:r>
-    </w:p>
-    <w:p>
-      <w:pPr>
-        <w:pStyle w:val="ListParagraph"/>
-        <w:numPr>
-          <w:ilvl w:val="2"/>
-          <w:numId w:val="1"/>
-        </w:numPr>
-      </w:pPr>
-      <w:r>
-        <w:t>LCD</w:t>
-      </w:r>
-    </w:p>
-    <w:p>
-      <w:pPr>
-        <w:pStyle w:val="ListParagraph"/>
-        <w:numPr>
-          <w:ilvl w:val="3"/>
-          <w:numId w:val="1"/>
-        </w:numPr>
-      </w:pPr>
-      <w:r>
-        <w:t>Choose SPI vs. I2C</w:t>
-      </w:r>
-    </w:p>
-    <w:p>
-      <w:pPr>
-        <w:pStyle w:val="ListParagraph"/>
-        <w:numPr>
-          <w:ilvl w:val="2"/>
-          <w:numId w:val="1"/>
-        </w:numPr>
-      </w:pPr>
-      <w:r>
-        <w:t>Define Output signals for puzzles</w:t>
-      </w:r>
-    </w:p>
-    <w:p>
-      <w:pPr>
-        <w:pStyle w:val="ListParagraph"/>
-        <w:numPr>
-          <w:ilvl w:val="1"/>
-          <w:numId w:val="1"/>
-        </w:numPr>
-      </w:pPr>
-      <w:r>
-        <w:t>UI</w:t>
-      </w:r>
-    </w:p>
-    <w:p>
-      <w:pPr>
-        <w:pStyle w:val="ListParagraph"/>
-        <w:numPr>
-          <w:ilvl w:val="2"/>
-          <w:numId w:val="1"/>
-        </w:numPr>
-      </w:pPr>
-      <w:r>
-        <w:t>Computer</w:t>
-      </w:r>
-    </w:p>
-    <w:p>
-      <w:pPr>
-        <w:pStyle w:val="ListParagraph"/>
-        <w:numPr>
-          <w:ilvl w:val="3"/>
-          <w:numId w:val="1"/>
-        </w:numPr>
-      </w:pPr>
-    </w:p>
-    <w:p>
-      <w:pPr>
-        <w:pStyle w:val="ListParagraph"/>
-        <w:numPr>
-          <w:ilvl w:val="2"/>
-          <w:numId w:val="1"/>
-        </w:numPr>
-      </w:pPr>
-      <w:r>
-        <w:t>On-Board</w:t>
-      </w:r>
-    </w:p>
-    <w:p>
-      <w:pPr>
-        <w:pStyle w:val="ListParagraph"/>
-        <w:numPr>
-          <w:ilvl w:val="1"/>
-          <w:numId w:val="1"/>
-        </w:numPr>
-      </w:pPr>
-      <w:r>
-        <w:t>CMOS Gates</w:t>
-      </w:r>
-    </w:p>
-    <w:p>
-      <w:pPr>
-        <w:pStyle w:val="ListParagraph"/>
-        <w:numPr>
-          <w:ilvl w:val="1"/>
-          <w:numId w:val="1"/>
-        </w:numPr>
-      </w:pPr>
-      <w:r>
-        <w:t>Power</w:t>
-      </w:r>
-    </w:p>
-    <w:p>
-      <w:pPr>
-        <w:pStyle w:val="ListParagraph"/>
-        <w:numPr>
-          <w:ilvl w:val="2"/>
-          <w:numId w:val="1"/>
-        </w:numPr>
-      </w:pPr>
-      <w:r>
-        <w:t>Design DC-DC converter</w:t>
-      </w:r>
-    </w:p>
-    <w:p>
-      <w:pPr>
-        <w:pStyle w:val="ListParagraph"/>
-        <w:numPr>
-          <w:ilvl w:val="3"/>
-          <w:numId w:val="1"/>
-        </w:numPr>
-      </w:pPr>
       <w:bookmarkStart w:id="0" w:name="_GoBack"/>
       <w:bookmarkEnd w:id="0"/>
+    </w:p>
+    <w:p>
+      <w:pPr>
+        <w:pStyle w:val="ListParagraph"/>
+        <w:numPr>
+          <w:ilvl w:val="1"/>
+          <w:numId w:val="1"/>
+        </w:numPr>
+      </w:pPr>
+      <w:r>
+        <w:t>Software</w:t>
+      </w:r>
+    </w:p>
+    <w:p>
+      <w:pPr>
+        <w:pStyle w:val="ListParagraph"/>
+        <w:numPr>
+          <w:ilvl w:val="2"/>
+          <w:numId w:val="1"/>
+        </w:numPr>
+      </w:pPr>
+      <w:r>
+        <w:t>LCD</w:t>
+      </w:r>
+    </w:p>
+    <w:p>
+      <w:pPr>
+        <w:pStyle w:val="ListParagraph"/>
+        <w:numPr>
+          <w:ilvl w:val="3"/>
+          <w:numId w:val="1"/>
+        </w:numPr>
+      </w:pPr>
+      <w:r>
+        <w:t>Choose SPI vs. I2C</w:t>
+      </w:r>
+    </w:p>
+    <w:p>
+      <w:pPr>
+        <w:pStyle w:val="ListParagraph"/>
+        <w:numPr>
+          <w:ilvl w:val="2"/>
+          <w:numId w:val="1"/>
+        </w:numPr>
+      </w:pPr>
+      <w:r>
+        <w:t>Define Output signals for puzzles</w:t>
+      </w:r>
+    </w:p>
+    <w:p>
+      <w:pPr>
+        <w:pStyle w:val="ListParagraph"/>
+        <w:numPr>
+          <w:ilvl w:val="1"/>
+          <w:numId w:val="1"/>
+        </w:numPr>
+      </w:pPr>
+      <w:r>
+        <w:t>UI</w:t>
+      </w:r>
+    </w:p>
+    <w:p>
+      <w:pPr>
+        <w:pStyle w:val="ListParagraph"/>
+        <w:numPr>
+          <w:ilvl w:val="2"/>
+          <w:numId w:val="1"/>
+        </w:numPr>
+      </w:pPr>
+      <w:r>
+        <w:t>Computer</w:t>
+      </w:r>
+    </w:p>
+    <w:p>
+      <w:pPr>
+        <w:pStyle w:val="ListParagraph"/>
+        <w:numPr>
+          <w:ilvl w:val="3"/>
+          <w:numId w:val="1"/>
+        </w:numPr>
+      </w:pPr>
+      <w:r>
+        <w:t>Choose programming language</w:t>
+      </w:r>
+    </w:p>
+    <w:p>
+      <w:pPr>
+        <w:pStyle w:val="ListParagraph"/>
+        <w:numPr>
+          <w:ilvl w:val="3"/>
+          <w:numId w:val="1"/>
+        </w:numPr>
+      </w:pPr>
+      <w:r>
+        <w:t>Mock-up interface</w:t>
+      </w:r>
+    </w:p>
+    <w:p>
+      <w:pPr>
+        <w:pStyle w:val="ListParagraph"/>
+        <w:numPr>
+          <w:ilvl w:val="2"/>
+          <w:numId w:val="1"/>
+        </w:numPr>
+      </w:pPr>
+      <w:r>
+        <w:t>On-Board</w:t>
+      </w:r>
+    </w:p>
+    <w:p>
+      <w:pPr>
+        <w:pStyle w:val="ListParagraph"/>
+        <w:numPr>
+          <w:ilvl w:val="1"/>
+          <w:numId w:val="1"/>
+        </w:numPr>
+      </w:pPr>
+      <w:r>
+        <w:t>CMOS Gates</w:t>
+      </w:r>
+    </w:p>
+    <w:p>
+      <w:pPr>
+        <w:pStyle w:val="ListParagraph"/>
+        <w:numPr>
+          <w:ilvl w:val="2"/>
+          <w:numId w:val="1"/>
+        </w:numPr>
+      </w:pPr>
+      <w:r>
+        <w:t>Design NAND gate</w:t>
+      </w:r>
+    </w:p>
+    <w:p>
+      <w:pPr>
+        <w:pStyle w:val="ListParagraph"/>
+        <w:numPr>
+          <w:ilvl w:val="2"/>
+          <w:numId w:val="1"/>
+        </w:numPr>
+      </w:pPr>
+      <w:r>
+        <w:t>Design AND gate</w:t>
+      </w:r>
+    </w:p>
+    <w:p>
+      <w:pPr>
+        <w:pStyle w:val="ListParagraph"/>
+        <w:numPr>
+          <w:ilvl w:val="2"/>
+          <w:numId w:val="1"/>
+        </w:numPr>
+      </w:pPr>
+      <w:r>
+        <w:t>Design NOR gate</w:t>
+      </w:r>
+    </w:p>
+    <w:p>
+      <w:pPr>
+        <w:pStyle w:val="ListParagraph"/>
+        <w:numPr>
+          <w:ilvl w:val="2"/>
+          <w:numId w:val="1"/>
+        </w:numPr>
+      </w:pPr>
+      <w:r>
+        <w:t>Design OR gate</w:t>
+      </w:r>
+    </w:p>
+    <w:p>
+      <w:pPr>
+        <w:pStyle w:val="ListParagraph"/>
+        <w:numPr>
+          <w:ilvl w:val="2"/>
+          <w:numId w:val="1"/>
+        </w:numPr>
+      </w:pPr>
+      <w:r>
+        <w:t>Design NOT gate</w:t>
+      </w:r>
+    </w:p>
+    <w:p>
+      <w:pPr>
+        <w:pStyle w:val="ListParagraph"/>
+        <w:numPr>
+          <w:ilvl w:val="2"/>
+          <w:numId w:val="1"/>
+        </w:numPr>
+      </w:pPr>
+      <w:r>
+        <w:t>Design XOR gate</w:t>
+      </w:r>
+    </w:p>
+    <w:p>
+      <w:pPr>
+        <w:pStyle w:val="ListParagraph"/>
+        <w:numPr>
+          <w:ilvl w:val="1"/>
+          <w:numId w:val="1"/>
+        </w:numPr>
+      </w:pPr>
+      <w:r>
+        <w:t>Power</w:t>
+      </w:r>
+    </w:p>
+    <w:p>
+      <w:pPr>
+        <w:pStyle w:val="ListParagraph"/>
+        <w:numPr>
+          <w:ilvl w:val="2"/>
+          <w:numId w:val="1"/>
+        </w:numPr>
+      </w:pPr>
+      <w:r>
+        <w:t>Design DC-DC converter</w:t>
+      </w:r>
+    </w:p>
+    <w:p>
+      <w:pPr>
+        <w:pStyle w:val="ListParagraph"/>
+        <w:numPr>
+          <w:ilvl w:val="3"/>
+          <w:numId w:val="1"/>
+        </w:numPr>
+      </w:pPr>
       <w:r>
         <w:t>Order DC-DC converter components</w:t>
       </w:r>
@@ -408,18 +493,6 @@
         </w:numPr>
       </w:pPr>
       <w:r>
-        <w:t>Assembly process</w:t>
-      </w:r>
-    </w:p>
-    <w:p>
-      <w:pPr>
-        <w:pStyle w:val="ListParagraph"/>
-        <w:numPr>
-          <w:ilvl w:val="2"/>
-          <w:numId w:val="1"/>
-        </w:numPr>
-      </w:pPr>
-      <w:r>
         <w:t>Choose size</w:t>
       </w:r>
     </w:p>
@@ -457,6 +530,18 @@
       </w:pPr>
       <w:r>
         <w:t>Order processor</w:t>
+      </w:r>
+    </w:p>
+    <w:p>
+      <w:pPr>
+        <w:pStyle w:val="ListParagraph"/>
+        <w:numPr>
+          <w:ilvl w:val="2"/>
+          <w:numId w:val="1"/>
+        </w:numPr>
+      </w:pPr>
+      <w:r>
+        <w:t>Mock-up wiring diagram</w:t>
       </w:r>
     </w:p>
     <w:p>
@@ -493,6 +578,31 @@
       <w:pPr>
         <w:pStyle w:val="ListParagraph"/>
         <w:numPr>
+          <w:ilvl w:val="2"/>
+          <w:numId w:val="1"/>
+        </w:numPr>
+      </w:pPr>
+      <w:r>
+        <w:lastRenderedPageBreak/>
+        <w:t>Write initial LCD code</w:t>
+      </w:r>
+    </w:p>
+    <w:p>
+      <w:pPr>
+        <w:pStyle w:val="ListParagraph"/>
+        <w:numPr>
+          <w:ilvl w:val="2"/>
+          <w:numId w:val="1"/>
+        </w:numPr>
+      </w:pPr>
+      <w:r>
+        <w:t>Write initial signal output code</w:t>
+      </w:r>
+    </w:p>
+    <w:p>
+      <w:pPr>
+        <w:pStyle w:val="ListParagraph"/>
+        <w:numPr>
           <w:ilvl w:val="1"/>
           <w:numId w:val="1"/>
         </w:numPr>
@@ -505,12 +615,198 @@
       <w:pPr>
         <w:pStyle w:val="ListParagraph"/>
         <w:numPr>
+          <w:ilvl w:val="2"/>
+          <w:numId w:val="1"/>
+        </w:numPr>
+      </w:pPr>
+      <w:r>
+        <w:t>Prototype NAND gate</w:t>
+      </w:r>
+    </w:p>
+    <w:p>
+      <w:pPr>
+        <w:pStyle w:val="ListParagraph"/>
+        <w:numPr>
+          <w:ilvl w:val="2"/>
+          <w:numId w:val="1"/>
+        </w:numPr>
+      </w:pPr>
+      <w:r>
+        <w:t>Prototype AND gate</w:t>
+      </w:r>
+    </w:p>
+    <w:p>
+      <w:pPr>
+        <w:pStyle w:val="ListParagraph"/>
+        <w:numPr>
+          <w:ilvl w:val="2"/>
+          <w:numId w:val="1"/>
+        </w:numPr>
+      </w:pPr>
+      <w:r>
+        <w:t>Prototype NOR gate</w:t>
+      </w:r>
+    </w:p>
+    <w:p>
+      <w:pPr>
+        <w:pStyle w:val="ListParagraph"/>
+        <w:numPr>
+          <w:ilvl w:val="2"/>
+          <w:numId w:val="1"/>
+        </w:numPr>
+      </w:pPr>
+      <w:r>
+        <w:t>Prototype OR gate</w:t>
+      </w:r>
+    </w:p>
+    <w:p>
+      <w:pPr>
+        <w:pStyle w:val="ListParagraph"/>
+        <w:numPr>
+          <w:ilvl w:val="2"/>
+          <w:numId w:val="1"/>
+        </w:numPr>
+      </w:pPr>
+      <w:r>
+        <w:t>Prototype NOT gate</w:t>
+      </w:r>
+    </w:p>
+    <w:p>
+      <w:pPr>
+        <w:pStyle w:val="ListParagraph"/>
+        <w:numPr>
+          <w:ilvl w:val="2"/>
+          <w:numId w:val="1"/>
+        </w:numPr>
+      </w:pPr>
+      <w:r>
+        <w:t>Prototype XOR gate</w:t>
+      </w:r>
+    </w:p>
+    <w:p>
+      <w:pPr>
+        <w:pStyle w:val="ListParagraph"/>
+        <w:numPr>
           <w:ilvl w:val="1"/>
           <w:numId w:val="1"/>
         </w:numPr>
       </w:pPr>
       <w:r>
         <w:t>Power</w:t>
+      </w:r>
+    </w:p>
+    <w:p>
+      <w:pPr>
+        <w:pStyle w:val="ListParagraph"/>
+        <w:numPr>
+          <w:ilvl w:val="2"/>
+          <w:numId w:val="1"/>
+        </w:numPr>
+      </w:pPr>
+      <w:r>
+        <w:t>Prototype DC-DC converter</w:t>
+      </w:r>
+    </w:p>
+    <w:p>
+      <w:pPr>
+        <w:pStyle w:val="ListParagraph"/>
+        <w:numPr>
+          <w:ilvl w:val="3"/>
+          <w:numId w:val="1"/>
+        </w:numPr>
+      </w:pPr>
+      <w:r>
+        <w:t>Confirm voltage output</w:t>
+      </w:r>
+    </w:p>
+    <w:p>
+      <w:pPr>
+        <w:pStyle w:val="ListParagraph"/>
+        <w:numPr>
+          <w:ilvl w:val="3"/>
+          <w:numId w:val="1"/>
+        </w:numPr>
+      </w:pPr>
+      <w:r>
+        <w:t>Check noise</w:t>
+      </w:r>
+    </w:p>
+    <w:p>
+      <w:pPr>
+        <w:pStyle w:val="ListParagraph"/>
+        <w:numPr>
+          <w:ilvl w:val="2"/>
+          <w:numId w:val="1"/>
+        </w:numPr>
+      </w:pPr>
+      <w:r>
+        <w:t>Check current draw from initial system</w:t>
+      </w:r>
+    </w:p>
+    <w:p>
+      <w:pPr>
+        <w:pStyle w:val="ListParagraph"/>
+        <w:numPr>
+          <w:ilvl w:val="3"/>
+          <w:numId w:val="1"/>
+        </w:numPr>
+      </w:pPr>
+      <w:r>
+        <w:t>C</w:t>
+      </w:r>
+      <w:r>
+        <w:t>onfirm battery choice was correc</w:t>
+      </w:r>
+      <w:r>
+        <w:t>t</w:t>
+      </w:r>
+    </w:p>
+    <w:p>
+      <w:pPr>
+        <w:pStyle w:val="ListParagraph"/>
+        <w:numPr>
+          <w:ilvl w:val="3"/>
+          <w:numId w:val="1"/>
+        </w:numPr>
+      </w:pPr>
+      <w:r>
+        <w:t>If not, redesign battery</w:t>
+      </w:r>
+    </w:p>
+    <w:p>
+      <w:pPr>
+        <w:pStyle w:val="ListParagraph"/>
+        <w:numPr>
+          <w:ilvl w:val="1"/>
+          <w:numId w:val="1"/>
+        </w:numPr>
+      </w:pPr>
+      <w:r>
+        <w:t>Mechanical</w:t>
+      </w:r>
+    </w:p>
+    <w:p>
+      <w:pPr>
+        <w:pStyle w:val="ListParagraph"/>
+        <w:numPr>
+          <w:ilvl w:val="2"/>
+          <w:numId w:val="1"/>
+        </w:numPr>
+      </w:pPr>
+      <w:r>
+        <w:t>3D print initial ideas</w:t>
+      </w:r>
+    </w:p>
+    <w:p>
+      <w:pPr>
+        <w:pStyle w:val="ListParagraph"/>
+        <w:numPr>
+          <w:ilvl w:val="3"/>
+          <w:numId w:val="1"/>
+        </w:numPr>
+      </w:pPr>
+      <w:r>
+        <w:t>Confirm circuit board will fit in cube</w:t>
       </w:r>
     </w:p>
     <w:p>
@@ -552,6 +848,9 @@
         </w:numPr>
       </w:pPr>
       <w:r>
+        <w:t xml:space="preserve">Finalize </w:t>
+      </w:r>
+      <w:r>
         <w:t>CMOS Gates</w:t>
       </w:r>
     </w:p>
@@ -559,6 +858,96 @@
       <w:pPr>
         <w:pStyle w:val="ListParagraph"/>
         <w:numPr>
+          <w:ilvl w:val="2"/>
+          <w:numId w:val="1"/>
+        </w:numPr>
+      </w:pPr>
+      <w:r>
+        <w:t>Build</w:t>
+      </w:r>
+      <w:r>
+        <w:t xml:space="preserve"> NAND gate</w:t>
+      </w:r>
+    </w:p>
+    <w:p>
+      <w:pPr>
+        <w:pStyle w:val="ListParagraph"/>
+        <w:numPr>
+          <w:ilvl w:val="2"/>
+          <w:numId w:val="1"/>
+        </w:numPr>
+      </w:pPr>
+      <w:r>
+        <w:t>Build</w:t>
+      </w:r>
+      <w:r>
+        <w:t xml:space="preserve"> AND gate</w:t>
+      </w:r>
+    </w:p>
+    <w:p>
+      <w:pPr>
+        <w:pStyle w:val="ListParagraph"/>
+        <w:numPr>
+          <w:ilvl w:val="2"/>
+          <w:numId w:val="1"/>
+        </w:numPr>
+      </w:pPr>
+      <w:r>
+        <w:t>Build</w:t>
+      </w:r>
+      <w:r>
+        <w:t xml:space="preserve"> NOR gate</w:t>
+      </w:r>
+    </w:p>
+    <w:p>
+      <w:pPr>
+        <w:pStyle w:val="ListParagraph"/>
+        <w:numPr>
+          <w:ilvl w:val="2"/>
+          <w:numId w:val="1"/>
+        </w:numPr>
+      </w:pPr>
+      <w:r>
+        <w:t>Build</w:t>
+      </w:r>
+      <w:r>
+        <w:t xml:space="preserve"> OR gate</w:t>
+      </w:r>
+    </w:p>
+    <w:p>
+      <w:pPr>
+        <w:pStyle w:val="ListParagraph"/>
+        <w:numPr>
+          <w:ilvl w:val="2"/>
+          <w:numId w:val="1"/>
+        </w:numPr>
+      </w:pPr>
+      <w:r>
+        <w:t>Build</w:t>
+      </w:r>
+      <w:r>
+        <w:t xml:space="preserve"> NOT gate</w:t>
+      </w:r>
+    </w:p>
+    <w:p>
+      <w:pPr>
+        <w:pStyle w:val="ListParagraph"/>
+        <w:numPr>
+          <w:ilvl w:val="2"/>
+          <w:numId w:val="1"/>
+        </w:numPr>
+      </w:pPr>
+      <w:r>
+        <w:t>Build</w:t>
+      </w:r>
+      <w:r>
+        <w:t xml:space="preserve"> XOR gate</w:t>
+      </w:r>
+    </w:p>
+    <w:p>
+      <w:pPr>
+        <w:pStyle w:val="ListParagraph"/>
+        <w:numPr>
           <w:ilvl w:val="1"/>
           <w:numId w:val="1"/>
         </w:numPr>
@@ -571,6 +960,42 @@
       <w:pPr>
         <w:pStyle w:val="ListParagraph"/>
         <w:numPr>
+          <w:ilvl w:val="2"/>
+          <w:numId w:val="1"/>
+        </w:numPr>
+      </w:pPr>
+      <w:r>
+        <w:t>Build DC-DC converter</w:t>
+      </w:r>
+    </w:p>
+    <w:p>
+      <w:pPr>
+        <w:pStyle w:val="ListParagraph"/>
+        <w:numPr>
+          <w:ilvl w:val="3"/>
+          <w:numId w:val="1"/>
+        </w:numPr>
+      </w:pPr>
+      <w:r>
+        <w:t>Confirm by powering microcontroller</w:t>
+      </w:r>
+    </w:p>
+    <w:p>
+      <w:pPr>
+        <w:pStyle w:val="ListParagraph"/>
+        <w:numPr>
+          <w:ilvl w:val="2"/>
+          <w:numId w:val="1"/>
+        </w:numPr>
+      </w:pPr>
+      <w:r>
+        <w:t>Let system run till fail to check battery life</w:t>
+      </w:r>
+    </w:p>
+    <w:p>
+      <w:pPr>
+        <w:pStyle w:val="ListParagraph"/>
+        <w:numPr>
           <w:ilvl w:val="1"/>
           <w:numId w:val="1"/>
         </w:numPr>
@@ -583,13 +1008,48 @@
       <w:pPr>
         <w:pStyle w:val="ListParagraph"/>
         <w:numPr>
-          <w:ilvl w:val="1"/>
-          <w:numId w:val="1"/>
-        </w:numPr>
-      </w:pPr>
-      <w:r>
-        <w:lastRenderedPageBreak/>
+          <w:ilvl w:val="2"/>
+          <w:numId w:val="1"/>
+        </w:numPr>
+      </w:pPr>
+      <w:r>
+        <w:t>Build enclosures out of chosen material</w:t>
+      </w:r>
+    </w:p>
+    <w:p>
+      <w:pPr>
+        <w:pStyle w:val="ListParagraph"/>
+        <w:numPr>
+          <w:ilvl w:val="1"/>
+          <w:numId w:val="1"/>
+        </w:numPr>
+      </w:pPr>
+      <w:r>
         <w:t>UI</w:t>
+      </w:r>
+    </w:p>
+    <w:p>
+      <w:pPr>
+        <w:pStyle w:val="ListParagraph"/>
+        <w:numPr>
+          <w:ilvl w:val="2"/>
+          <w:numId w:val="1"/>
+        </w:numPr>
+      </w:pPr>
+      <w:r>
+        <w:t>Build computer interface</w:t>
+      </w:r>
+    </w:p>
+    <w:p>
+      <w:pPr>
+        <w:pStyle w:val="ListParagraph"/>
+        <w:numPr>
+          <w:ilvl w:val="2"/>
+          <w:numId w:val="1"/>
+        </w:numPr>
+      </w:pPr>
+      <w:r>
+        <w:t>Build on-board device interface</w:t>
       </w:r>
     </w:p>
     <w:p>
@@ -626,6 +1086,78 @@
       <w:pPr>
         <w:pStyle w:val="ListParagraph"/>
         <w:numPr>
+          <w:ilvl w:val="2"/>
+          <w:numId w:val="1"/>
+        </w:numPr>
+      </w:pPr>
+      <w:r>
+        <w:t>Durability Testing</w:t>
+      </w:r>
+    </w:p>
+    <w:p>
+      <w:pPr>
+        <w:pStyle w:val="ListParagraph"/>
+        <w:numPr>
+          <w:ilvl w:val="3"/>
+          <w:numId w:val="1"/>
+        </w:numPr>
+      </w:pPr>
+      <w:r>
+        <w:t>Drop Test</w:t>
+      </w:r>
+    </w:p>
+    <w:p>
+      <w:pPr>
+        <w:pStyle w:val="ListParagraph"/>
+        <w:numPr>
+          <w:ilvl w:val="3"/>
+          <w:numId w:val="1"/>
+        </w:numPr>
+      </w:pPr>
+      <w:r>
+        <w:t>Durability Test</w:t>
+      </w:r>
+    </w:p>
+    <w:p>
+      <w:pPr>
+        <w:pStyle w:val="ListParagraph"/>
+        <w:numPr>
+          <w:ilvl w:val="2"/>
+          <w:numId w:val="1"/>
+        </w:numPr>
+      </w:pPr>
+      <w:r>
+        <w:t>Connection Testing</w:t>
+      </w:r>
+    </w:p>
+    <w:p>
+      <w:pPr>
+        <w:pStyle w:val="ListParagraph"/>
+        <w:numPr>
+          <w:ilvl w:val="3"/>
+          <w:numId w:val="1"/>
+        </w:numPr>
+      </w:pPr>
+      <w:r>
+        <w:t>Magnetic Connection Test</w:t>
+      </w:r>
+    </w:p>
+    <w:p>
+      <w:pPr>
+        <w:pStyle w:val="ListParagraph"/>
+        <w:numPr>
+          <w:ilvl w:val="3"/>
+          <w:numId w:val="1"/>
+        </w:numPr>
+      </w:pPr>
+      <w:r>
+        <w:t>Electrical Connection Test</w:t>
+      </w:r>
+    </w:p>
+    <w:p>
+      <w:pPr>
+        <w:pStyle w:val="ListParagraph"/>
+        <w:numPr>
           <w:ilvl w:val="1"/>
           <w:numId w:val="1"/>
         </w:numPr>
@@ -638,12 +1170,73 @@
       <w:pPr>
         <w:pStyle w:val="ListParagraph"/>
         <w:numPr>
+          <w:ilvl w:val="2"/>
+          <w:numId w:val="1"/>
+        </w:numPr>
+      </w:pPr>
+      <w:r>
+        <w:lastRenderedPageBreak/>
+        <w:t>Find Bugs</w:t>
+      </w:r>
+    </w:p>
+    <w:p>
+      <w:pPr>
+        <w:pStyle w:val="ListParagraph"/>
+        <w:numPr>
+          <w:ilvl w:val="3"/>
+          <w:numId w:val="1"/>
+        </w:numPr>
+      </w:pPr>
+      <w:r>
+        <w:t>Use product</w:t>
+      </w:r>
+    </w:p>
+    <w:p>
+      <w:pPr>
+        <w:pStyle w:val="ListParagraph"/>
+        <w:numPr>
+          <w:ilvl w:val="3"/>
+          <w:numId w:val="1"/>
+        </w:numPr>
+      </w:pPr>
+      <w:r>
+        <w:t>Have others use our product</w:t>
+      </w:r>
+    </w:p>
+    <w:p>
+      <w:pPr>
+        <w:pStyle w:val="ListParagraph"/>
+        <w:numPr>
+          <w:ilvl w:val="3"/>
+          <w:numId w:val="1"/>
+        </w:numPr>
+      </w:pPr>
+      <w:r>
+        <w:t>Run test cases</w:t>
+      </w:r>
+    </w:p>
+    <w:p>
+      <w:pPr>
+        <w:pStyle w:val="ListParagraph"/>
+        <w:numPr>
           <w:ilvl w:val="1"/>
           <w:numId w:val="1"/>
         </w:numPr>
       </w:pPr>
       <w:r>
         <w:t>Usability</w:t>
+      </w:r>
+    </w:p>
+    <w:p>
+      <w:pPr>
+        <w:pStyle w:val="ListParagraph"/>
+        <w:numPr>
+          <w:ilvl w:val="2"/>
+          <w:numId w:val="1"/>
+        </w:numPr>
+      </w:pPr>
+      <w:r>
+        <w:t>Conduct usability studies</w:t>
       </w:r>
     </w:p>
     <w:p>
@@ -680,12 +1273,54 @@
       <w:pPr>
         <w:pStyle w:val="ListParagraph"/>
         <w:numPr>
+          <w:ilvl w:val="2"/>
+          <w:numId w:val="1"/>
+        </w:numPr>
+      </w:pPr>
+      <w:r>
+        <w:t>Fix any problems that arise in testing</w:t>
+      </w:r>
+    </w:p>
+    <w:p>
+      <w:pPr>
+        <w:pStyle w:val="ListParagraph"/>
+        <w:numPr>
           <w:ilvl w:val="1"/>
           <w:numId w:val="1"/>
         </w:numPr>
       </w:pPr>
       <w:r>
         <w:t>Software</w:t>
+      </w:r>
+    </w:p>
+    <w:p>
+      <w:pPr>
+        <w:pStyle w:val="ListParagraph"/>
+        <w:numPr>
+          <w:ilvl w:val="2"/>
+          <w:numId w:val="1"/>
+        </w:numPr>
+      </w:pPr>
+      <w:r>
+        <w:t>Fix any problems that arise in testing</w:t>
+      </w:r>
+    </w:p>
+    <w:p>
+      <w:pPr>
+        <w:pStyle w:val="ListParagraph"/>
+        <w:numPr>
+          <w:ilvl w:val="0"/>
+          <w:numId w:val="1"/>
+        </w:numPr>
+        <w:rPr>
+          <w:b/>
+        </w:rPr>
+      </w:pPr>
+      <w:r>
+        <w:rPr>
+          <w:b/>
+        </w:rPr>
+        <w:t>Delivery</w:t>
       </w:r>
     </w:p>
     <w:sectPr>

</xml_diff>